<commit_message>
Adding an evaluation of Transmogrify as well as updating the title of the TimeStomper analysis to be correct.
</commit_message>
<xml_diff>
--- a/topics/AntiForensics/Tool Evaluation/TimeStomper Tool Evaluation.docx
+++ b/topics/AntiForensics/Tool Evaluation/TimeStomper Tool Evaluation.docx
@@ -26,6 +26,9 @@
       <w:r>
         <w:t>TimeStomp</w:t>
       </w:r>
+      <w:r>
+        <w:t>er</w:t>
+      </w:r>
       <w:proofErr w:type="spellEnd"/>
       <w:r>
         <w:t xml:space="preserve"> Evaluation</w:t>
@@ -39,6 +42,12 @@
     </w:p>
     <w:sdt>
       <w:sdtPr>
+        <w:rPr>
+          <w:rFonts w:asciiTheme="minorHAnsi" w:eastAsiaTheme="minorHAnsi" w:hAnsiTheme="minorHAnsi" w:cstheme="minorBidi"/>
+          <w:color w:val="auto"/>
+          <w:sz w:val="22"/>
+          <w:szCs w:val="22"/>
+        </w:rPr>
         <w:id w:val="-1032253372"/>
         <w:docPartObj>
           <w:docPartGallery w:val="Table of Contents"/>
@@ -47,11 +56,7 @@
       </w:sdtPr>
       <w:sdtEndPr>
         <w:rPr>
-          <w:rFonts w:asciiTheme="minorHAnsi" w:eastAsiaTheme="minorHAnsi" w:hAnsiTheme="minorHAnsi" w:cstheme="minorBidi"/>
           <w:noProof/>
-          <w:color w:val="auto"/>
-          <w:sz w:val="22"/>
-          <w:szCs w:val="22"/>
         </w:rPr>
       </w:sdtEndPr>
       <w:sdtContent>
@@ -384,12 +389,17 @@
         <w:t xml:space="preserve"> is a proof of concept tool that uses the Windows </w:t>
       </w:r>
       <w:proofErr w:type="spellStart"/>
+      <w:proofErr w:type="gramStart"/>
       <w:r>
         <w:t>SetFileTime</w:t>
       </w:r>
       <w:proofErr w:type="spellEnd"/>
       <w:r>
-        <w:t xml:space="preserve">() API to modify the MACE (Modified-Accessed-Created-Entry) values of files. This technique is commonly called </w:t>
+        <w:t>(</w:t>
+      </w:r>
+      <w:proofErr w:type="gramEnd"/>
+      <w:r>
+        <w:t xml:space="preserve">) API to modify the MACE (Modified-Accessed-Created-Entry) values of files. This technique is commonly called </w:t>
       </w:r>
       <w:proofErr w:type="spellStart"/>
       <w:r>
@@ -476,7 +486,15 @@
       </w:r>
       <w:proofErr w:type="spellEnd"/>
       <w:r>
-        <w:t xml:space="preserve"> page, brose into the release folder. There you’ll find the three files needed to run </w:t>
+        <w:t xml:space="preserve"> page, brose into the release folder. There </w:t>
+      </w:r>
+      <w:proofErr w:type="gramStart"/>
+      <w:r>
+        <w:t>you’ll</w:t>
+      </w:r>
+      <w:proofErr w:type="gramEnd"/>
+      <w:r>
+        <w:t xml:space="preserve"> find the three files needed to run </w:t>
       </w:r>
       <w:proofErr w:type="spellStart"/>
       <w:r>
@@ -619,7 +637,23 @@
           <w:i/>
           <w:iCs/>
         </w:rPr>
-        <w:t>Note: I was unable to get this tool working on my SEC335 VM. However, it ran just fine on my host Windows 10 device</w:t>
+        <w:t xml:space="preserve">Note: I was unable to get this tool working on my SEC335 VM. However, it ran </w:t>
+      </w:r>
+      <w:proofErr w:type="gramStart"/>
+      <w:r>
+        <w:rPr>
+          <w:i/>
+          <w:iCs/>
+        </w:rPr>
+        <w:t>just fine</w:t>
+      </w:r>
+      <w:proofErr w:type="gramEnd"/>
+      <w:r>
+        <w:rPr>
+          <w:i/>
+          <w:iCs/>
+        </w:rPr>
+        <w:t xml:space="preserve"> on my host Windows 10 device</w:t>
       </w:r>
       <w:r>
         <w:rPr>
@@ -654,6 +688,9 @@
         <w:spacing w:line="240" w:lineRule="auto"/>
       </w:pPr>
       <w:r>
+        <w:rPr>
+          <w:noProof/>
+        </w:rPr>
         <w:drawing>
           <wp:inline distT="0" distB="0" distL="0" distR="0" wp14:anchorId="14A9CAF3" wp14:editId="0FF84DDC">
             <wp:extent cx="6761075" cy="2095500"/>
@@ -956,7 +993,15 @@
         <w:pStyle w:val="Formal"/>
       </w:pPr>
       <w:r>
-        <w:t>As you can see in the above screenshot the date and time that the file were edited do not appear in the command line. However, if you view the file properties using the Windows GUI you can see what the values were changed to.</w:t>
+        <w:t xml:space="preserve">As you can see in the above screenshot the date and time that the file </w:t>
+      </w:r>
+      <w:proofErr w:type="gramStart"/>
+      <w:r>
+        <w:t>were</w:t>
+      </w:r>
+      <w:proofErr w:type="gramEnd"/>
+      <w:r>
+        <w:t xml:space="preserve"> edited do not appear in the command line. However, if you view the file properties using the Windows GUI you can see what the values were changed to.</w:t>
       </w:r>
     </w:p>
     <w:p>
@@ -1040,7 +1085,15 @@
         <w:pStyle w:val="Formal"/>
       </w:pPr>
       <w:r>
-        <w:t>The next technique I tried was manually setting the date and time for a folder. In order to test this, I decided that I would make the “</w:t>
+        <w:t xml:space="preserve">The next technique I tried was manually setting the date and time for a folder. </w:t>
+      </w:r>
+      <w:proofErr w:type="gramStart"/>
+      <w:r>
+        <w:t>In order to</w:t>
+      </w:r>
+      <w:proofErr w:type="gramEnd"/>
+      <w:r>
+        <w:t xml:space="preserve"> test this, I decided that I would make the “</w:t>
       </w:r>
       <w:proofErr w:type="spellStart"/>
       <w:r>
@@ -1334,7 +1387,15 @@
       </w:r>
       <w:proofErr w:type="spellEnd"/>
       <w:r>
-        <w:t xml:space="preserve"> also recursively changed the date and time of all the files contained with in </w:t>
+        <w:t xml:space="preserve"> also recursively changed the date and time of all the files contained </w:t>
+      </w:r>
+      <w:proofErr w:type="spellStart"/>
+      <w:r>
+        <w:t>with in</w:t>
+      </w:r>
+      <w:proofErr w:type="spellEnd"/>
+      <w:r>
+        <w:t xml:space="preserve"> </w:t>
       </w:r>
       <w:proofErr w:type="spellStart"/>
       <w:r>
@@ -1434,6 +1495,9 @@
         <w:pStyle w:val="Formal"/>
       </w:pPr>
       <w:r>
+        <w:rPr>
+          <w:noProof/>
+        </w:rPr>
         <w:drawing>
           <wp:anchor distT="0" distB="0" distL="114300" distR="114300" simplePos="0" relativeHeight="251661312" behindDoc="1" locked="0" layoutInCell="1" allowOverlap="1" wp14:anchorId="398E3B47" wp14:editId="05E4B3F1">
             <wp:simplePos x="0" y="0"/>
@@ -1573,7 +1637,15 @@
       </w:r>
       <w:proofErr w:type="spellEnd"/>
       <w:r>
-        <w:t xml:space="preserve"> is a powerful tool that gives attackers all the options that they need in order to make timelines hard to construct. While I have found that it’s random time generation function is simply too obvious to an investigator, the fact that it allows users to manually set each property, as well as to copy values from other files on the system gives it flexibility and real world applicability. It also does not require escalated privileges to run, a big help when you are making the initial entry to a system. Overall, it is an incredibly useful replacement to </w:t>
+        <w:t xml:space="preserve"> is a powerful tool that gives attackers all the options that they need </w:t>
+      </w:r>
+      <w:proofErr w:type="gramStart"/>
+      <w:r>
+        <w:t>in order to</w:t>
+      </w:r>
+      <w:proofErr w:type="gramEnd"/>
+      <w:r>
+        <w:t xml:space="preserve"> make timelines hard to construct. While I have found that it’s random time generation function is simply too obvious to an investigator, the fact that it allows users to manually set each property, as well as to copy values from other files on the system gives it flexibility and real world applicability. It also does not require escalated privileges to run, a big help when you are making the initial entry to a system. Overall, it is an incredibly useful replacement to </w:t>
       </w:r>
       <w:proofErr w:type="spellStart"/>
       <w:r>
@@ -2018,6 +2090,7 @@
     <w:lsdException w:name="HTML Sample" w:semiHidden="1" w:unhideWhenUsed="1"/>
     <w:lsdException w:name="HTML Typewriter" w:semiHidden="1" w:unhideWhenUsed="1"/>
     <w:lsdException w:name="HTML Variable" w:semiHidden="1" w:unhideWhenUsed="1"/>
+    <w:lsdException w:name="Normal Table" w:semiHidden="1" w:unhideWhenUsed="1"/>
     <w:lsdException w:name="annotation subject" w:semiHidden="1" w:unhideWhenUsed="1"/>
     <w:lsdException w:name="No List" w:semiHidden="1" w:unhideWhenUsed="1"/>
     <w:lsdException w:name="Outline List 1" w:semiHidden="1" w:unhideWhenUsed="1"/>
@@ -2064,8 +2137,10 @@
     <w:lsdException w:name="Table Subtle 2" w:semiHidden="1" w:unhideWhenUsed="1"/>
     <w:lsdException w:name="Table Web 1" w:semiHidden="1" w:unhideWhenUsed="1"/>
     <w:lsdException w:name="Table Web 2" w:semiHidden="1" w:unhideWhenUsed="1"/>
+    <w:lsdException w:name="Table Web 3" w:semiHidden="1" w:unhideWhenUsed="1"/>
     <w:lsdException w:name="Balloon Text" w:semiHidden="1" w:unhideWhenUsed="1"/>
     <w:lsdException w:name="Table Grid" w:uiPriority="39"/>
+    <w:lsdException w:name="Table Theme" w:semiHidden="1" w:unhideWhenUsed="1"/>
     <w:lsdException w:name="Placeholder Text" w:semiHidden="1"/>
     <w:lsdException w:name="No Spacing" w:uiPriority="1" w:qFormat="1"/>
     <w:lsdException w:name="Light Shading" w:uiPriority="60"/>
@@ -2545,6 +2620,18 @@
       <w:spacing w:after="100"/>
     </w:pPr>
   </w:style>
+  <w:style w:type="character" w:styleId="FollowedHyperlink">
+    <w:name w:val="FollowedHyperlink"/>
+    <w:basedOn w:val="DefaultParagraphFont"/>
+    <w:uiPriority w:val="99"/>
+    <w:semiHidden/>
+    <w:unhideWhenUsed/>
+    <w:rsid w:val="00F34615"/>
+    <w:rPr>
+      <w:color w:val="954F72" w:themeColor="followedHyperlink"/>
+      <w:u w:val="single"/>
+    </w:rPr>
+  </w:style>
 </w:styles>
 </file>
 

</xml_diff>